<commit_message>
Update Project Plan v2
Add more roles in Project Plan
</commit_message>
<xml_diff>
--- a/Documentation/Project Plan/Project Plan v2.docx
+++ b/Documentation/Project Plan/Project Plan v2.docx
@@ -122,6 +122,8 @@
             <w:r>
               <w:t>Team Member</w:t>
             </w:r>
+            <w:bookmarkStart w:id="0" w:name="_GoBack"/>
+            <w:bookmarkEnd w:id="0"/>
           </w:p>
         </w:tc>
         <w:tc>
@@ -155,8 +157,42 @@
             <w:tcW w:w="4675" w:type="dxa"/>
           </w:tcPr>
           <w:p>
+            <w:pPr>
+              <w:pStyle w:val="ListParagraph"/>
+              <w:numPr>
+                <w:ilvl w:val="0"/>
+                <w:numId w:val="15"/>
+              </w:numPr>
+            </w:pPr>
             <w:r>
               <w:t>Project Manager</w:t>
+            </w:r>
+          </w:p>
+          <w:p>
+            <w:pPr>
+              <w:pStyle w:val="ListParagraph"/>
+              <w:numPr>
+                <w:ilvl w:val="0"/>
+                <w:numId w:val="15"/>
+              </w:numPr>
+            </w:pPr>
+            <w:r>
+              <w:t xml:space="preserve">Business </w:t>
+            </w:r>
+            <w:r>
+              <w:t>Analyst</w:t>
+            </w:r>
+          </w:p>
+          <w:p>
+            <w:pPr>
+              <w:pStyle w:val="ListParagraph"/>
+              <w:numPr>
+                <w:ilvl w:val="0"/>
+                <w:numId w:val="15"/>
+              </w:numPr>
+            </w:pPr>
+            <w:r>
+              <w:t>Subject Matter Expert</w:t>
             </w:r>
           </w:p>
         </w:tc>
@@ -177,11 +213,39 @@
             <w:tcW w:w="4675" w:type="dxa"/>
           </w:tcPr>
           <w:p>
-            <w:r>
-              <w:t>Programm</w:t>
-            </w:r>
-            <w:r>
-              <w:t>er</w:t>
+            <w:pPr>
+              <w:pStyle w:val="ListParagraph"/>
+              <w:numPr>
+                <w:ilvl w:val="0"/>
+                <w:numId w:val="17"/>
+              </w:numPr>
+            </w:pPr>
+            <w:r>
+              <w:t>Developer</w:t>
+            </w:r>
+          </w:p>
+          <w:p>
+            <w:pPr>
+              <w:pStyle w:val="ListParagraph"/>
+              <w:numPr>
+                <w:ilvl w:val="0"/>
+                <w:numId w:val="17"/>
+              </w:numPr>
+            </w:pPr>
+            <w:r>
+              <w:t>Database Administrator</w:t>
+            </w:r>
+          </w:p>
+          <w:p>
+            <w:pPr>
+              <w:pStyle w:val="ListParagraph"/>
+              <w:numPr>
+                <w:ilvl w:val="0"/>
+                <w:numId w:val="17"/>
+              </w:numPr>
+            </w:pPr>
+            <w:r>
+              <w:t>System Analyst</w:t>
             </w:r>
           </w:p>
         </w:tc>
@@ -202,10 +266,39 @@
             <w:tcW w:w="4675" w:type="dxa"/>
           </w:tcPr>
           <w:p>
-            <w:bookmarkStart w:id="0" w:name="_GoBack"/>
-            <w:bookmarkEnd w:id="0"/>
+            <w:pPr>
+              <w:pStyle w:val="ListParagraph"/>
+              <w:numPr>
+                <w:ilvl w:val="0"/>
+                <w:numId w:val="16"/>
+              </w:numPr>
+            </w:pPr>
             <w:r>
               <w:t xml:space="preserve">Documentation and Marketing </w:t>
+            </w:r>
+          </w:p>
+          <w:p>
+            <w:pPr>
+              <w:pStyle w:val="ListParagraph"/>
+              <w:numPr>
+                <w:ilvl w:val="0"/>
+                <w:numId w:val="16"/>
+              </w:numPr>
+            </w:pPr>
+            <w:r>
+              <w:t>Designer</w:t>
+            </w:r>
+          </w:p>
+          <w:p>
+            <w:pPr>
+              <w:pStyle w:val="ListParagraph"/>
+              <w:numPr>
+                <w:ilvl w:val="0"/>
+                <w:numId w:val="16"/>
+              </w:numPr>
+            </w:pPr>
+            <w:r>
+              <w:t>Tester</w:t>
             </w:r>
           </w:p>
         </w:tc>
@@ -346,6 +439,7 @@
               </w:numPr>
             </w:pPr>
             <w:r>
+              <w:lastRenderedPageBreak/>
               <w:t>Making sure the overall work of the team is of high standard</w:t>
             </w:r>
           </w:p>
@@ -394,7 +488,6 @@
               </w:numPr>
             </w:pPr>
             <w:r>
-              <w:lastRenderedPageBreak/>
               <w:t>Programming (includes debugging and testing)</w:t>
             </w:r>
           </w:p>
@@ -409,7 +502,7 @@
           <w:p>
             <w:r>
               <w:lastRenderedPageBreak/>
-              <w:t xml:space="preserve">Head of Programming </w:t>
+              <w:t>Developer</w:t>
             </w:r>
           </w:p>
         </w:tc>
@@ -516,7 +609,7 @@
           </w:tcPr>
           <w:p>
             <w:r>
-              <w:t xml:space="preserve">Head of Documentation and Marketing </w:t>
+              <w:t xml:space="preserve">Documentation and Marketing </w:t>
             </w:r>
           </w:p>
         </w:tc>
@@ -612,6 +705,397 @@
             </w:pPr>
             <w:r>
               <w:t>Programming (includes debugging and testing)</w:t>
+            </w:r>
+          </w:p>
+        </w:tc>
+      </w:tr>
+      <w:tr>
+        <w:tc>
+          <w:tcPr>
+            <w:tcW w:w="4675" w:type="dxa"/>
+          </w:tcPr>
+          <w:p>
+            <w:r>
+              <w:t>Business Analyst</w:t>
+            </w:r>
+          </w:p>
+        </w:tc>
+        <w:tc>
+          <w:tcPr>
+            <w:tcW w:w="4675" w:type="dxa"/>
+          </w:tcPr>
+          <w:p>
+            <w:pPr>
+              <w:pStyle w:val="ListParagraph"/>
+              <w:numPr>
+                <w:ilvl w:val="0"/>
+                <w:numId w:val="19"/>
+              </w:numPr>
+            </w:pPr>
+            <w:r>
+              <w:t>Assiting with the business case</w:t>
+            </w:r>
+          </w:p>
+          <w:p>
+            <w:pPr>
+              <w:pStyle w:val="ListParagraph"/>
+              <w:numPr>
+                <w:ilvl w:val="0"/>
+                <w:numId w:val="19"/>
+              </w:numPr>
+            </w:pPr>
+            <w:r>
+              <w:t>Planning and monitoring</w:t>
+            </w:r>
+          </w:p>
+          <w:p>
+            <w:pPr>
+              <w:pStyle w:val="ListParagraph"/>
+              <w:numPr>
+                <w:ilvl w:val="0"/>
+                <w:numId w:val="19"/>
+              </w:numPr>
+            </w:pPr>
+            <w:r>
+              <w:t>Eliciting requirements</w:t>
+            </w:r>
+          </w:p>
+          <w:p>
+            <w:pPr>
+              <w:pStyle w:val="ListParagraph"/>
+              <w:numPr>
+                <w:ilvl w:val="0"/>
+                <w:numId w:val="19"/>
+              </w:numPr>
+            </w:pPr>
+            <w:r>
+              <w:t>Translating and simplifying requirements.</w:t>
+            </w:r>
+          </w:p>
+          <w:p>
+            <w:pPr>
+              <w:pStyle w:val="ListParagraph"/>
+              <w:numPr>
+                <w:ilvl w:val="0"/>
+                <w:numId w:val="19"/>
+              </w:numPr>
+            </w:pPr>
+            <w:r>
+              <w:t>Requirements analysis</w:t>
+            </w:r>
+          </w:p>
+        </w:tc>
+      </w:tr>
+      <w:tr>
+        <w:tc>
+          <w:tcPr>
+            <w:tcW w:w="4675" w:type="dxa"/>
+          </w:tcPr>
+          <w:p>
+            <w:r>
+              <w:t>Subject Matter Expert</w:t>
+            </w:r>
+          </w:p>
+        </w:tc>
+        <w:tc>
+          <w:tcPr>
+            <w:tcW w:w="4675" w:type="dxa"/>
+          </w:tcPr>
+          <w:p>
+            <w:pPr>
+              <w:pStyle w:val="ListParagraph"/>
+              <w:numPr>
+                <w:ilvl w:val="0"/>
+                <w:numId w:val="3"/>
+              </w:numPr>
+            </w:pPr>
+            <w:r>
+              <w:t>Validate the requirements and deliverables that describe the product or service that project will produce</w:t>
+            </w:r>
+          </w:p>
+          <w:p>
+            <w:pPr>
+              <w:pStyle w:val="ListParagraph"/>
+              <w:numPr>
+                <w:ilvl w:val="0"/>
+                <w:numId w:val="3"/>
+              </w:numPr>
+            </w:pPr>
+            <w:r>
+              <w:t>Provide input for design and construction of test cases and scenerios, and may also validate executed test results.</w:t>
+            </w:r>
+          </w:p>
+          <w:p>
+            <w:pPr>
+              <w:pStyle w:val="ListParagraph"/>
+              <w:numPr>
+                <w:ilvl w:val="0"/>
+                <w:numId w:val="3"/>
+              </w:numPr>
+            </w:pPr>
+            <w:r>
+              <w:t>Provide input into and create and execute user documentation and training material</w:t>
+            </w:r>
+          </w:p>
+        </w:tc>
+      </w:tr>
+      <w:tr>
+        <w:tc>
+          <w:tcPr>
+            <w:tcW w:w="4675" w:type="dxa"/>
+          </w:tcPr>
+          <w:p>
+            <w:r>
+              <w:lastRenderedPageBreak/>
+              <w:t>Database Administrator</w:t>
+            </w:r>
+          </w:p>
+        </w:tc>
+        <w:tc>
+          <w:tcPr>
+            <w:tcW w:w="4675" w:type="dxa"/>
+          </w:tcPr>
+          <w:p>
+            <w:pPr>
+              <w:pStyle w:val="ListParagraph"/>
+              <w:numPr>
+                <w:ilvl w:val="0"/>
+                <w:numId w:val="3"/>
+              </w:numPr>
+            </w:pPr>
+            <w:r>
+              <w:t>Monitor performance and manage parameters in order to provide fast responses to front-end users.</w:t>
+            </w:r>
+          </w:p>
+          <w:p>
+            <w:pPr>
+              <w:pStyle w:val="ListParagraph"/>
+              <w:numPr>
+                <w:ilvl w:val="0"/>
+                <w:numId w:val="3"/>
+              </w:numPr>
+            </w:pPr>
+            <w:r>
+              <w:t>Map out the conceptual design for a planned database.</w:t>
+            </w:r>
+          </w:p>
+          <w:p>
+            <w:pPr>
+              <w:pStyle w:val="ListParagraph"/>
+              <w:numPr>
+                <w:ilvl w:val="0"/>
+                <w:numId w:val="3"/>
+              </w:numPr>
+            </w:pPr>
+            <w:r>
+              <w:t>Develop, manage and test back-up and recovery plans.</w:t>
+            </w:r>
+          </w:p>
+          <w:p>
+            <w:pPr>
+              <w:pStyle w:val="ListParagraph"/>
+              <w:numPr>
+                <w:ilvl w:val="0"/>
+                <w:numId w:val="3"/>
+              </w:numPr>
+            </w:pPr>
+            <w:r>
+              <w:t>Consider both back-end organisation of data and front-end accessibility for end-users.</w:t>
+            </w:r>
+          </w:p>
+        </w:tc>
+      </w:tr>
+      <w:tr>
+        <w:tc>
+          <w:tcPr>
+            <w:tcW w:w="4675" w:type="dxa"/>
+          </w:tcPr>
+          <w:p>
+            <w:r>
+              <w:t>Designer</w:t>
+            </w:r>
+          </w:p>
+        </w:tc>
+        <w:tc>
+          <w:tcPr>
+            <w:tcW w:w="4675" w:type="dxa"/>
+          </w:tcPr>
+          <w:p>
+            <w:pPr>
+              <w:pStyle w:val="ListParagraph"/>
+              <w:numPr>
+                <w:ilvl w:val="0"/>
+                <w:numId w:val="3"/>
+              </w:numPr>
+            </w:pPr>
+            <w:r>
+              <w:t>Develop intuitive, usable, and engaging interactions and visual designs for system.</w:t>
+            </w:r>
+          </w:p>
+          <w:p>
+            <w:pPr>
+              <w:pStyle w:val="ListParagraph"/>
+              <w:numPr>
+                <w:ilvl w:val="0"/>
+                <w:numId w:val="3"/>
+              </w:numPr>
+            </w:pPr>
+            <w:r>
+              <w:t>Break any design problem doen into viable actionable chunks and solve them with clarity and precision.</w:t>
+            </w:r>
+          </w:p>
+          <w:p>
+            <w:pPr>
+              <w:pStyle w:val="ListParagraph"/>
+              <w:numPr>
+                <w:ilvl w:val="0"/>
+                <w:numId w:val="3"/>
+              </w:numPr>
+            </w:pPr>
+            <w:r>
+              <w:t>Collaborate with cross-functional teams throughout the design process.</w:t>
+            </w:r>
+          </w:p>
+        </w:tc>
+      </w:tr>
+      <w:tr>
+        <w:tc>
+          <w:tcPr>
+            <w:tcW w:w="4675" w:type="dxa"/>
+          </w:tcPr>
+          <w:p>
+            <w:r>
+              <w:t>System Analyst</w:t>
+            </w:r>
+          </w:p>
+        </w:tc>
+        <w:tc>
+          <w:tcPr>
+            <w:tcW w:w="4675" w:type="dxa"/>
+          </w:tcPr>
+          <w:p>
+            <w:pPr>
+              <w:pStyle w:val="ListParagraph"/>
+              <w:numPr>
+                <w:ilvl w:val="0"/>
+                <w:numId w:val="3"/>
+              </w:numPr>
+            </w:pPr>
+            <w:r>
+              <w:t>Defines application problem by conferring with clients; evaluating procedures and processes.</w:t>
+            </w:r>
+          </w:p>
+          <w:p>
+            <w:pPr>
+              <w:pStyle w:val="ListParagraph"/>
+              <w:numPr>
+                <w:ilvl w:val="0"/>
+                <w:numId w:val="3"/>
+              </w:numPr>
+            </w:pPr>
+            <w:r>
+              <w:t>Develops solution by preparing and evaluating alternative workflow solutions.</w:t>
+            </w:r>
+          </w:p>
+          <w:p>
+            <w:pPr>
+              <w:pStyle w:val="ListParagraph"/>
+              <w:numPr>
+                <w:ilvl w:val="0"/>
+                <w:numId w:val="3"/>
+              </w:numPr>
+            </w:pPr>
+            <w:r>
+              <w:t>Ensures operation by training cliet personnel; providing support.</w:t>
+            </w:r>
+          </w:p>
+        </w:tc>
+      </w:tr>
+      <w:tr>
+        <w:tc>
+          <w:tcPr>
+            <w:tcW w:w="4675" w:type="dxa"/>
+          </w:tcPr>
+          <w:p>
+            <w:r>
+              <w:t>Tester</w:t>
+            </w:r>
+          </w:p>
+        </w:tc>
+        <w:tc>
+          <w:tcPr>
+            <w:tcW w:w="4675" w:type="dxa"/>
+          </w:tcPr>
+          <w:p>
+            <w:pPr>
+              <w:pStyle w:val="ListParagraph"/>
+              <w:numPr>
+                <w:ilvl w:val="0"/>
+                <w:numId w:val="3"/>
+              </w:numPr>
+            </w:pPr>
+            <w:r>
+              <w:t>Monitoring applications and software systems.</w:t>
+            </w:r>
+          </w:p>
+          <w:p>
+            <w:pPr>
+              <w:pStyle w:val="ListParagraph"/>
+              <w:numPr>
+                <w:ilvl w:val="0"/>
+                <w:numId w:val="3"/>
+              </w:numPr>
+            </w:pPr>
+            <w:r>
+              <w:t>Writing and executing test scripts.</w:t>
+            </w:r>
+          </w:p>
+          <w:p>
+            <w:pPr>
+              <w:pStyle w:val="ListParagraph"/>
+              <w:numPr>
+                <w:ilvl w:val="0"/>
+                <w:numId w:val="3"/>
+              </w:numPr>
+            </w:pPr>
+            <w:r>
+              <w:t>Running manual and automated tests.</w:t>
+            </w:r>
+          </w:p>
+          <w:p>
+            <w:pPr>
+              <w:pStyle w:val="ListParagraph"/>
+              <w:numPr>
+                <w:ilvl w:val="0"/>
+                <w:numId w:val="3"/>
+              </w:numPr>
+            </w:pPr>
+            <w:r>
+              <w:t>Writing bug reports.</w:t>
+            </w:r>
+          </w:p>
+          <w:p>
+            <w:pPr>
+              <w:pStyle w:val="ListParagraph"/>
+              <w:numPr>
+                <w:ilvl w:val="0"/>
+                <w:numId w:val="3"/>
+              </w:numPr>
+            </w:pPr>
+            <w:r>
+              <w:t>Reviewing documentation.</w:t>
+            </w:r>
+          </w:p>
+          <w:p>
+            <w:pPr>
+              <w:pStyle w:val="ListParagraph"/>
+              <w:numPr>
+                <w:ilvl w:val="0"/>
+                <w:numId w:val="3"/>
+              </w:numPr>
+            </w:pPr>
+            <w:r>
+              <w:t>Designing test to mitigate risk.</w:t>
             </w:r>
           </w:p>
         </w:tc>
@@ -783,11 +1267,7 @@
         <w:t>conducted</w:t>
       </w:r>
       <w:r>
-        <w:t xml:space="preserve"> using the Unified Process (UP) Framework. UP is a use-case driven, architecture centric, risk prioritized, iterative, </w:t>
-      </w:r>
-      <w:r>
-        <w:lastRenderedPageBreak/>
-        <w:t>incremental’ process</w:t>
+        <w:t xml:space="preserve"> using the Unified Process (UP) Framework. UP is a use-case driven, architecture centric, risk prioritized, iterative, incremental’ process</w:t>
       </w:r>
       <w:r>
         <w:t>. Following the UP framework, this project will be iterative and incremental after each iteration.</w:t>
@@ -1152,6 +1632,7 @@
                 <w:sz w:val="22"/>
                 <w:szCs w:val="22"/>
               </w:rPr>
+              <w:lastRenderedPageBreak/>
               <w:t>ITC303 – Software Development Project 1</w:t>
             </w:r>
           </w:p>
@@ -1373,7 +1854,6 @@
                 <w:sz w:val="22"/>
                 <w:szCs w:val="22"/>
               </w:rPr>
-              <w:lastRenderedPageBreak/>
               <w:t>Establish Initial Requirement Model</w:t>
             </w:r>
           </w:p>
@@ -2187,6 +2667,7 @@
                 <w:sz w:val="22"/>
                 <w:szCs w:val="22"/>
               </w:rPr>
+              <w:lastRenderedPageBreak/>
               <w:t>(Session Break)</w:t>
             </w:r>
           </w:p>
@@ -2215,6 +2696,7 @@
                 <w:sz w:val="22"/>
                 <w:szCs w:val="22"/>
               </w:rPr>
+              <w:lastRenderedPageBreak/>
               <w:t>Create Iteration Plan</w:t>
             </w:r>
           </w:p>
@@ -2293,6 +2775,7 @@
                 <w:sz w:val="22"/>
                 <w:szCs w:val="22"/>
               </w:rPr>
+              <w:lastRenderedPageBreak/>
               <w:t>Review and update Iteration Plan</w:t>
             </w:r>
           </w:p>
@@ -2339,7 +2822,6 @@
                 <w:sz w:val="22"/>
                 <w:szCs w:val="22"/>
               </w:rPr>
-              <w:lastRenderedPageBreak/>
               <w:t>Complete Development Testing for Highest Priority Architectural Element</w:t>
             </w:r>
           </w:p>
@@ -3453,6 +3935,7 @@
                 <w:sz w:val="22"/>
                 <w:szCs w:val="22"/>
               </w:rPr>
+              <w:lastRenderedPageBreak/>
               <w:t>Deliver Life Cycle Architecture Milestone (LCAM)</w:t>
             </w:r>
           </w:p>
@@ -4903,6 +5386,7 @@
                 <w:sz w:val="22"/>
                 <w:szCs w:val="22"/>
               </w:rPr>
+              <w:lastRenderedPageBreak/>
               <w:t>Resolve Any Identified Issues</w:t>
             </w:r>
           </w:p>
@@ -5825,6 +6309,119 @@
     </w:lvl>
   </w:abstractNum>
   <w:abstractNum w:abstractNumId="3" w15:restartNumberingAfterBreak="0">
+    <w:nsid w:val="136A7D12"/>
+    <w:multiLevelType w:val="hybridMultilevel"/>
+    <w:tmpl w:val="E2DA7F40"/>
+    <w:lvl w:ilvl="0" w:tplc="0C090001">
+      <w:start w:val="1"/>
+      <w:numFmt w:val="bullet"/>
+      <w:lvlText w:val=""/>
+      <w:lvlJc w:val="left"/>
+      <w:pPr>
+        <w:ind w:left="360" w:hanging="360"/>
+      </w:pPr>
+      <w:rPr>
+        <w:rFonts w:ascii="Symbol" w:hAnsi="Symbol" w:hint="default"/>
+      </w:rPr>
+    </w:lvl>
+    <w:lvl w:ilvl="1" w:tplc="0C090003" w:tentative="1">
+      <w:start w:val="1"/>
+      <w:numFmt w:val="bullet"/>
+      <w:lvlText w:val="o"/>
+      <w:lvlJc w:val="left"/>
+      <w:pPr>
+        <w:ind w:left="1080" w:hanging="360"/>
+      </w:pPr>
+      <w:rPr>
+        <w:rFonts w:ascii="Courier New" w:hAnsi="Courier New" w:cs="Courier New" w:hint="default"/>
+      </w:rPr>
+    </w:lvl>
+    <w:lvl w:ilvl="2" w:tplc="0C090005" w:tentative="1">
+      <w:start w:val="1"/>
+      <w:numFmt w:val="bullet"/>
+      <w:lvlText w:val=""/>
+      <w:lvlJc w:val="left"/>
+      <w:pPr>
+        <w:ind w:left="1800" w:hanging="360"/>
+      </w:pPr>
+      <w:rPr>
+        <w:rFonts w:ascii="Wingdings" w:hAnsi="Wingdings" w:hint="default"/>
+      </w:rPr>
+    </w:lvl>
+    <w:lvl w:ilvl="3" w:tplc="0C090001" w:tentative="1">
+      <w:start w:val="1"/>
+      <w:numFmt w:val="bullet"/>
+      <w:lvlText w:val=""/>
+      <w:lvlJc w:val="left"/>
+      <w:pPr>
+        <w:ind w:left="2520" w:hanging="360"/>
+      </w:pPr>
+      <w:rPr>
+        <w:rFonts w:ascii="Symbol" w:hAnsi="Symbol" w:hint="default"/>
+      </w:rPr>
+    </w:lvl>
+    <w:lvl w:ilvl="4" w:tplc="0C090003" w:tentative="1">
+      <w:start w:val="1"/>
+      <w:numFmt w:val="bullet"/>
+      <w:lvlText w:val="o"/>
+      <w:lvlJc w:val="left"/>
+      <w:pPr>
+        <w:ind w:left="3240" w:hanging="360"/>
+      </w:pPr>
+      <w:rPr>
+        <w:rFonts w:ascii="Courier New" w:hAnsi="Courier New" w:cs="Courier New" w:hint="default"/>
+      </w:rPr>
+    </w:lvl>
+    <w:lvl w:ilvl="5" w:tplc="0C090005" w:tentative="1">
+      <w:start w:val="1"/>
+      <w:numFmt w:val="bullet"/>
+      <w:lvlText w:val=""/>
+      <w:lvlJc w:val="left"/>
+      <w:pPr>
+        <w:ind w:left="3960" w:hanging="360"/>
+      </w:pPr>
+      <w:rPr>
+        <w:rFonts w:ascii="Wingdings" w:hAnsi="Wingdings" w:hint="default"/>
+      </w:rPr>
+    </w:lvl>
+    <w:lvl w:ilvl="6" w:tplc="0C090001" w:tentative="1">
+      <w:start w:val="1"/>
+      <w:numFmt w:val="bullet"/>
+      <w:lvlText w:val=""/>
+      <w:lvlJc w:val="left"/>
+      <w:pPr>
+        <w:ind w:left="4680" w:hanging="360"/>
+      </w:pPr>
+      <w:rPr>
+        <w:rFonts w:ascii="Symbol" w:hAnsi="Symbol" w:hint="default"/>
+      </w:rPr>
+    </w:lvl>
+    <w:lvl w:ilvl="7" w:tplc="0C090003" w:tentative="1">
+      <w:start w:val="1"/>
+      <w:numFmt w:val="bullet"/>
+      <w:lvlText w:val="o"/>
+      <w:lvlJc w:val="left"/>
+      <w:pPr>
+        <w:ind w:left="5400" w:hanging="360"/>
+      </w:pPr>
+      <w:rPr>
+        <w:rFonts w:ascii="Courier New" w:hAnsi="Courier New" w:cs="Courier New" w:hint="default"/>
+      </w:rPr>
+    </w:lvl>
+    <w:lvl w:ilvl="8" w:tplc="0C090005" w:tentative="1">
+      <w:start w:val="1"/>
+      <w:numFmt w:val="bullet"/>
+      <w:lvlText w:val=""/>
+      <w:lvlJc w:val="left"/>
+      <w:pPr>
+        <w:ind w:left="6120" w:hanging="360"/>
+      </w:pPr>
+      <w:rPr>
+        <w:rFonts w:ascii="Wingdings" w:hAnsi="Wingdings" w:hint="default"/>
+      </w:rPr>
+    </w:lvl>
+  </w:abstractNum>
+  <w:abstractNum w:abstractNumId="4" w15:restartNumberingAfterBreak="0">
     <w:nsid w:val="1BC50557"/>
     <w:multiLevelType w:val="hybridMultilevel"/>
     <w:tmpl w:val="3278A042"/>
@@ -5937,7 +6534,7 @@
       </w:rPr>
     </w:lvl>
   </w:abstractNum>
-  <w:abstractNum w:abstractNumId="4" w15:restartNumberingAfterBreak="0">
+  <w:abstractNum w:abstractNumId="5" w15:restartNumberingAfterBreak="0">
     <w:nsid w:val="224268D7"/>
     <w:multiLevelType w:val="hybridMultilevel"/>
     <w:tmpl w:val="96908798"/>
@@ -6050,7 +6647,7 @@
       </w:rPr>
     </w:lvl>
   </w:abstractNum>
-  <w:abstractNum w:abstractNumId="5" w15:restartNumberingAfterBreak="0">
+  <w:abstractNum w:abstractNumId="6" w15:restartNumberingAfterBreak="0">
     <w:nsid w:val="22D868FD"/>
     <w:multiLevelType w:val="hybridMultilevel"/>
     <w:tmpl w:val="68CCE11A"/>
@@ -6139,7 +6736,7 @@
       </w:pPr>
     </w:lvl>
   </w:abstractNum>
-  <w:abstractNum w:abstractNumId="6" w15:restartNumberingAfterBreak="0">
+  <w:abstractNum w:abstractNumId="7" w15:restartNumberingAfterBreak="0">
     <w:nsid w:val="27A758C2"/>
     <w:multiLevelType w:val="hybridMultilevel"/>
     <w:tmpl w:val="A4225808"/>
@@ -6252,7 +6849,120 @@
       </w:rPr>
     </w:lvl>
   </w:abstractNum>
-  <w:abstractNum w:abstractNumId="7" w15:restartNumberingAfterBreak="0">
+  <w:abstractNum w:abstractNumId="8" w15:restartNumberingAfterBreak="0">
+    <w:nsid w:val="2DA71229"/>
+    <w:multiLevelType w:val="hybridMultilevel"/>
+    <w:tmpl w:val="DE5E6E1A"/>
+    <w:lvl w:ilvl="0" w:tplc="0C090001">
+      <w:start w:val="1"/>
+      <w:numFmt w:val="bullet"/>
+      <w:lvlText w:val=""/>
+      <w:lvlJc w:val="left"/>
+      <w:pPr>
+        <w:ind w:left="720" w:hanging="360"/>
+      </w:pPr>
+      <w:rPr>
+        <w:rFonts w:ascii="Symbol" w:hAnsi="Symbol" w:hint="default"/>
+      </w:rPr>
+    </w:lvl>
+    <w:lvl w:ilvl="1" w:tplc="0C090003" w:tentative="1">
+      <w:start w:val="1"/>
+      <w:numFmt w:val="bullet"/>
+      <w:lvlText w:val="o"/>
+      <w:lvlJc w:val="left"/>
+      <w:pPr>
+        <w:ind w:left="1440" w:hanging="360"/>
+      </w:pPr>
+      <w:rPr>
+        <w:rFonts w:ascii="Courier New" w:hAnsi="Courier New" w:cs="Courier New" w:hint="default"/>
+      </w:rPr>
+    </w:lvl>
+    <w:lvl w:ilvl="2" w:tplc="0C090005" w:tentative="1">
+      <w:start w:val="1"/>
+      <w:numFmt w:val="bullet"/>
+      <w:lvlText w:val=""/>
+      <w:lvlJc w:val="left"/>
+      <w:pPr>
+        <w:ind w:left="2160" w:hanging="360"/>
+      </w:pPr>
+      <w:rPr>
+        <w:rFonts w:ascii="Wingdings" w:hAnsi="Wingdings" w:hint="default"/>
+      </w:rPr>
+    </w:lvl>
+    <w:lvl w:ilvl="3" w:tplc="0C090001" w:tentative="1">
+      <w:start w:val="1"/>
+      <w:numFmt w:val="bullet"/>
+      <w:lvlText w:val=""/>
+      <w:lvlJc w:val="left"/>
+      <w:pPr>
+        <w:ind w:left="2880" w:hanging="360"/>
+      </w:pPr>
+      <w:rPr>
+        <w:rFonts w:ascii="Symbol" w:hAnsi="Symbol" w:hint="default"/>
+      </w:rPr>
+    </w:lvl>
+    <w:lvl w:ilvl="4" w:tplc="0C090003" w:tentative="1">
+      <w:start w:val="1"/>
+      <w:numFmt w:val="bullet"/>
+      <w:lvlText w:val="o"/>
+      <w:lvlJc w:val="left"/>
+      <w:pPr>
+        <w:ind w:left="3600" w:hanging="360"/>
+      </w:pPr>
+      <w:rPr>
+        <w:rFonts w:ascii="Courier New" w:hAnsi="Courier New" w:cs="Courier New" w:hint="default"/>
+      </w:rPr>
+    </w:lvl>
+    <w:lvl w:ilvl="5" w:tplc="0C090005" w:tentative="1">
+      <w:start w:val="1"/>
+      <w:numFmt w:val="bullet"/>
+      <w:lvlText w:val=""/>
+      <w:lvlJc w:val="left"/>
+      <w:pPr>
+        <w:ind w:left="4320" w:hanging="360"/>
+      </w:pPr>
+      <w:rPr>
+        <w:rFonts w:ascii="Wingdings" w:hAnsi="Wingdings" w:hint="default"/>
+      </w:rPr>
+    </w:lvl>
+    <w:lvl w:ilvl="6" w:tplc="0C090001" w:tentative="1">
+      <w:start w:val="1"/>
+      <w:numFmt w:val="bullet"/>
+      <w:lvlText w:val=""/>
+      <w:lvlJc w:val="left"/>
+      <w:pPr>
+        <w:ind w:left="5040" w:hanging="360"/>
+      </w:pPr>
+      <w:rPr>
+        <w:rFonts w:ascii="Symbol" w:hAnsi="Symbol" w:hint="default"/>
+      </w:rPr>
+    </w:lvl>
+    <w:lvl w:ilvl="7" w:tplc="0C090003" w:tentative="1">
+      <w:start w:val="1"/>
+      <w:numFmt w:val="bullet"/>
+      <w:lvlText w:val="o"/>
+      <w:lvlJc w:val="left"/>
+      <w:pPr>
+        <w:ind w:left="5760" w:hanging="360"/>
+      </w:pPr>
+      <w:rPr>
+        <w:rFonts w:ascii="Courier New" w:hAnsi="Courier New" w:cs="Courier New" w:hint="default"/>
+      </w:rPr>
+    </w:lvl>
+    <w:lvl w:ilvl="8" w:tplc="0C090005" w:tentative="1">
+      <w:start w:val="1"/>
+      <w:numFmt w:val="bullet"/>
+      <w:lvlText w:val=""/>
+      <w:lvlJc w:val="left"/>
+      <w:pPr>
+        <w:ind w:left="6480" w:hanging="360"/>
+      </w:pPr>
+      <w:rPr>
+        <w:rFonts w:ascii="Wingdings" w:hAnsi="Wingdings" w:hint="default"/>
+      </w:rPr>
+    </w:lvl>
+  </w:abstractNum>
+  <w:abstractNum w:abstractNumId="9" w15:restartNumberingAfterBreak="0">
     <w:nsid w:val="413F5FEF"/>
     <w:multiLevelType w:val="hybridMultilevel"/>
     <w:tmpl w:val="A23A0B42"/>
@@ -6365,7 +7075,7 @@
       </w:rPr>
     </w:lvl>
   </w:abstractNum>
-  <w:abstractNum w:abstractNumId="8" w15:restartNumberingAfterBreak="0">
+  <w:abstractNum w:abstractNumId="10" w15:restartNumberingAfterBreak="0">
     <w:nsid w:val="4F222094"/>
     <w:multiLevelType w:val="hybridMultilevel"/>
     <w:tmpl w:val="EBFCD214"/>
@@ -6478,7 +7188,7 @@
       </w:rPr>
     </w:lvl>
   </w:abstractNum>
-  <w:abstractNum w:abstractNumId="9" w15:restartNumberingAfterBreak="0">
+  <w:abstractNum w:abstractNumId="11" w15:restartNumberingAfterBreak="0">
     <w:nsid w:val="550B4F31"/>
     <w:multiLevelType w:val="hybridMultilevel"/>
     <w:tmpl w:val="7D3A7A0C"/>
@@ -6591,7 +7301,233 @@
       </w:rPr>
     </w:lvl>
   </w:abstractNum>
-  <w:abstractNum w:abstractNumId="10" w15:restartNumberingAfterBreak="0">
+  <w:abstractNum w:abstractNumId="12" w15:restartNumberingAfterBreak="0">
+    <w:nsid w:val="557F2650"/>
+    <w:multiLevelType w:val="hybridMultilevel"/>
+    <w:tmpl w:val="0F14CA08"/>
+    <w:lvl w:ilvl="0" w:tplc="0C090001">
+      <w:start w:val="1"/>
+      <w:numFmt w:val="bullet"/>
+      <w:lvlText w:val=""/>
+      <w:lvlJc w:val="left"/>
+      <w:pPr>
+        <w:ind w:left="720" w:hanging="360"/>
+      </w:pPr>
+      <w:rPr>
+        <w:rFonts w:ascii="Symbol" w:hAnsi="Symbol" w:hint="default"/>
+      </w:rPr>
+    </w:lvl>
+    <w:lvl w:ilvl="1" w:tplc="0C090003" w:tentative="1">
+      <w:start w:val="1"/>
+      <w:numFmt w:val="bullet"/>
+      <w:lvlText w:val="o"/>
+      <w:lvlJc w:val="left"/>
+      <w:pPr>
+        <w:ind w:left="1440" w:hanging="360"/>
+      </w:pPr>
+      <w:rPr>
+        <w:rFonts w:ascii="Courier New" w:hAnsi="Courier New" w:cs="Courier New" w:hint="default"/>
+      </w:rPr>
+    </w:lvl>
+    <w:lvl w:ilvl="2" w:tplc="0C090005" w:tentative="1">
+      <w:start w:val="1"/>
+      <w:numFmt w:val="bullet"/>
+      <w:lvlText w:val=""/>
+      <w:lvlJc w:val="left"/>
+      <w:pPr>
+        <w:ind w:left="2160" w:hanging="360"/>
+      </w:pPr>
+      <w:rPr>
+        <w:rFonts w:ascii="Wingdings" w:hAnsi="Wingdings" w:hint="default"/>
+      </w:rPr>
+    </w:lvl>
+    <w:lvl w:ilvl="3" w:tplc="0C090001" w:tentative="1">
+      <w:start w:val="1"/>
+      <w:numFmt w:val="bullet"/>
+      <w:lvlText w:val=""/>
+      <w:lvlJc w:val="left"/>
+      <w:pPr>
+        <w:ind w:left="2880" w:hanging="360"/>
+      </w:pPr>
+      <w:rPr>
+        <w:rFonts w:ascii="Symbol" w:hAnsi="Symbol" w:hint="default"/>
+      </w:rPr>
+    </w:lvl>
+    <w:lvl w:ilvl="4" w:tplc="0C090003" w:tentative="1">
+      <w:start w:val="1"/>
+      <w:numFmt w:val="bullet"/>
+      <w:lvlText w:val="o"/>
+      <w:lvlJc w:val="left"/>
+      <w:pPr>
+        <w:ind w:left="3600" w:hanging="360"/>
+      </w:pPr>
+      <w:rPr>
+        <w:rFonts w:ascii="Courier New" w:hAnsi="Courier New" w:cs="Courier New" w:hint="default"/>
+      </w:rPr>
+    </w:lvl>
+    <w:lvl w:ilvl="5" w:tplc="0C090005" w:tentative="1">
+      <w:start w:val="1"/>
+      <w:numFmt w:val="bullet"/>
+      <w:lvlText w:val=""/>
+      <w:lvlJc w:val="left"/>
+      <w:pPr>
+        <w:ind w:left="4320" w:hanging="360"/>
+      </w:pPr>
+      <w:rPr>
+        <w:rFonts w:ascii="Wingdings" w:hAnsi="Wingdings" w:hint="default"/>
+      </w:rPr>
+    </w:lvl>
+    <w:lvl w:ilvl="6" w:tplc="0C090001" w:tentative="1">
+      <w:start w:val="1"/>
+      <w:numFmt w:val="bullet"/>
+      <w:lvlText w:val=""/>
+      <w:lvlJc w:val="left"/>
+      <w:pPr>
+        <w:ind w:left="5040" w:hanging="360"/>
+      </w:pPr>
+      <w:rPr>
+        <w:rFonts w:ascii="Symbol" w:hAnsi="Symbol" w:hint="default"/>
+      </w:rPr>
+    </w:lvl>
+    <w:lvl w:ilvl="7" w:tplc="0C090003" w:tentative="1">
+      <w:start w:val="1"/>
+      <w:numFmt w:val="bullet"/>
+      <w:lvlText w:val="o"/>
+      <w:lvlJc w:val="left"/>
+      <w:pPr>
+        <w:ind w:left="5760" w:hanging="360"/>
+      </w:pPr>
+      <w:rPr>
+        <w:rFonts w:ascii="Courier New" w:hAnsi="Courier New" w:cs="Courier New" w:hint="default"/>
+      </w:rPr>
+    </w:lvl>
+    <w:lvl w:ilvl="8" w:tplc="0C090005" w:tentative="1">
+      <w:start w:val="1"/>
+      <w:numFmt w:val="bullet"/>
+      <w:lvlText w:val=""/>
+      <w:lvlJc w:val="left"/>
+      <w:pPr>
+        <w:ind w:left="6480" w:hanging="360"/>
+      </w:pPr>
+      <w:rPr>
+        <w:rFonts w:ascii="Wingdings" w:hAnsi="Wingdings" w:hint="default"/>
+      </w:rPr>
+    </w:lvl>
+  </w:abstractNum>
+  <w:abstractNum w:abstractNumId="13" w15:restartNumberingAfterBreak="0">
+    <w:nsid w:val="58C542E8"/>
+    <w:multiLevelType w:val="hybridMultilevel"/>
+    <w:tmpl w:val="174C190E"/>
+    <w:lvl w:ilvl="0" w:tplc="0C090001">
+      <w:start w:val="1"/>
+      <w:numFmt w:val="bullet"/>
+      <w:lvlText w:val=""/>
+      <w:lvlJc w:val="left"/>
+      <w:pPr>
+        <w:ind w:left="720" w:hanging="360"/>
+      </w:pPr>
+      <w:rPr>
+        <w:rFonts w:ascii="Symbol" w:hAnsi="Symbol" w:hint="default"/>
+      </w:rPr>
+    </w:lvl>
+    <w:lvl w:ilvl="1" w:tplc="0C090003" w:tentative="1">
+      <w:start w:val="1"/>
+      <w:numFmt w:val="bullet"/>
+      <w:lvlText w:val="o"/>
+      <w:lvlJc w:val="left"/>
+      <w:pPr>
+        <w:ind w:left="1440" w:hanging="360"/>
+      </w:pPr>
+      <w:rPr>
+        <w:rFonts w:ascii="Courier New" w:hAnsi="Courier New" w:cs="Courier New" w:hint="default"/>
+      </w:rPr>
+    </w:lvl>
+    <w:lvl w:ilvl="2" w:tplc="0C090005" w:tentative="1">
+      <w:start w:val="1"/>
+      <w:numFmt w:val="bullet"/>
+      <w:lvlText w:val=""/>
+      <w:lvlJc w:val="left"/>
+      <w:pPr>
+        <w:ind w:left="2160" w:hanging="360"/>
+      </w:pPr>
+      <w:rPr>
+        <w:rFonts w:ascii="Wingdings" w:hAnsi="Wingdings" w:hint="default"/>
+      </w:rPr>
+    </w:lvl>
+    <w:lvl w:ilvl="3" w:tplc="0C090001" w:tentative="1">
+      <w:start w:val="1"/>
+      <w:numFmt w:val="bullet"/>
+      <w:lvlText w:val=""/>
+      <w:lvlJc w:val="left"/>
+      <w:pPr>
+        <w:ind w:left="2880" w:hanging="360"/>
+      </w:pPr>
+      <w:rPr>
+        <w:rFonts w:ascii="Symbol" w:hAnsi="Symbol" w:hint="default"/>
+      </w:rPr>
+    </w:lvl>
+    <w:lvl w:ilvl="4" w:tplc="0C090003" w:tentative="1">
+      <w:start w:val="1"/>
+      <w:numFmt w:val="bullet"/>
+      <w:lvlText w:val="o"/>
+      <w:lvlJc w:val="left"/>
+      <w:pPr>
+        <w:ind w:left="3600" w:hanging="360"/>
+      </w:pPr>
+      <w:rPr>
+        <w:rFonts w:ascii="Courier New" w:hAnsi="Courier New" w:cs="Courier New" w:hint="default"/>
+      </w:rPr>
+    </w:lvl>
+    <w:lvl w:ilvl="5" w:tplc="0C090005" w:tentative="1">
+      <w:start w:val="1"/>
+      <w:numFmt w:val="bullet"/>
+      <w:lvlText w:val=""/>
+      <w:lvlJc w:val="left"/>
+      <w:pPr>
+        <w:ind w:left="4320" w:hanging="360"/>
+      </w:pPr>
+      <w:rPr>
+        <w:rFonts w:ascii="Wingdings" w:hAnsi="Wingdings" w:hint="default"/>
+      </w:rPr>
+    </w:lvl>
+    <w:lvl w:ilvl="6" w:tplc="0C090001" w:tentative="1">
+      <w:start w:val="1"/>
+      <w:numFmt w:val="bullet"/>
+      <w:lvlText w:val=""/>
+      <w:lvlJc w:val="left"/>
+      <w:pPr>
+        <w:ind w:left="5040" w:hanging="360"/>
+      </w:pPr>
+      <w:rPr>
+        <w:rFonts w:ascii="Symbol" w:hAnsi="Symbol" w:hint="default"/>
+      </w:rPr>
+    </w:lvl>
+    <w:lvl w:ilvl="7" w:tplc="0C090003" w:tentative="1">
+      <w:start w:val="1"/>
+      <w:numFmt w:val="bullet"/>
+      <w:lvlText w:val="o"/>
+      <w:lvlJc w:val="left"/>
+      <w:pPr>
+        <w:ind w:left="5760" w:hanging="360"/>
+      </w:pPr>
+      <w:rPr>
+        <w:rFonts w:ascii="Courier New" w:hAnsi="Courier New" w:cs="Courier New" w:hint="default"/>
+      </w:rPr>
+    </w:lvl>
+    <w:lvl w:ilvl="8" w:tplc="0C090005" w:tentative="1">
+      <w:start w:val="1"/>
+      <w:numFmt w:val="bullet"/>
+      <w:lvlText w:val=""/>
+      <w:lvlJc w:val="left"/>
+      <w:pPr>
+        <w:ind w:left="6480" w:hanging="360"/>
+      </w:pPr>
+      <w:rPr>
+        <w:rFonts w:ascii="Wingdings" w:hAnsi="Wingdings" w:hint="default"/>
+      </w:rPr>
+    </w:lvl>
+  </w:abstractNum>
+  <w:abstractNum w:abstractNumId="14" w15:restartNumberingAfterBreak="0">
     <w:nsid w:val="5A246C62"/>
     <w:multiLevelType w:val="hybridMultilevel"/>
     <w:tmpl w:val="125EE494"/>
@@ -6704,7 +7640,7 @@
       </w:rPr>
     </w:lvl>
   </w:abstractNum>
-  <w:abstractNum w:abstractNumId="11" w15:restartNumberingAfterBreak="0">
+  <w:abstractNum w:abstractNumId="15" w15:restartNumberingAfterBreak="0">
     <w:nsid w:val="5A5B1AD1"/>
     <w:multiLevelType w:val="hybridMultilevel"/>
     <w:tmpl w:val="DDEC4CFC"/>
@@ -6817,7 +7753,7 @@
       </w:rPr>
     </w:lvl>
   </w:abstractNum>
-  <w:abstractNum w:abstractNumId="12" w15:restartNumberingAfterBreak="0">
+  <w:abstractNum w:abstractNumId="16" w15:restartNumberingAfterBreak="0">
     <w:nsid w:val="6F68321B"/>
     <w:multiLevelType w:val="hybridMultilevel"/>
     <w:tmpl w:val="0084418E"/>
@@ -6930,7 +7866,7 @@
       </w:rPr>
     </w:lvl>
   </w:abstractNum>
-  <w:abstractNum w:abstractNumId="13" w15:restartNumberingAfterBreak="0">
+  <w:abstractNum w:abstractNumId="17" w15:restartNumberingAfterBreak="0">
     <w:nsid w:val="6FE45787"/>
     <w:multiLevelType w:val="hybridMultilevel"/>
     <w:tmpl w:val="98581464"/>
@@ -7043,29 +7979,142 @@
       </w:rPr>
     </w:lvl>
   </w:abstractNum>
+  <w:abstractNum w:abstractNumId="18" w15:restartNumberingAfterBreak="0">
+    <w:nsid w:val="74CD1CBD"/>
+    <w:multiLevelType w:val="hybridMultilevel"/>
+    <w:tmpl w:val="8216F866"/>
+    <w:lvl w:ilvl="0" w:tplc="0C090001">
+      <w:start w:val="1"/>
+      <w:numFmt w:val="bullet"/>
+      <w:lvlText w:val=""/>
+      <w:lvlJc w:val="left"/>
+      <w:pPr>
+        <w:ind w:left="720" w:hanging="360"/>
+      </w:pPr>
+      <w:rPr>
+        <w:rFonts w:ascii="Symbol" w:hAnsi="Symbol" w:hint="default"/>
+      </w:rPr>
+    </w:lvl>
+    <w:lvl w:ilvl="1" w:tplc="0C090003" w:tentative="1">
+      <w:start w:val="1"/>
+      <w:numFmt w:val="bullet"/>
+      <w:lvlText w:val="o"/>
+      <w:lvlJc w:val="left"/>
+      <w:pPr>
+        <w:ind w:left="1440" w:hanging="360"/>
+      </w:pPr>
+      <w:rPr>
+        <w:rFonts w:ascii="Courier New" w:hAnsi="Courier New" w:cs="Courier New" w:hint="default"/>
+      </w:rPr>
+    </w:lvl>
+    <w:lvl w:ilvl="2" w:tplc="0C090005" w:tentative="1">
+      <w:start w:val="1"/>
+      <w:numFmt w:val="bullet"/>
+      <w:lvlText w:val=""/>
+      <w:lvlJc w:val="left"/>
+      <w:pPr>
+        <w:ind w:left="2160" w:hanging="360"/>
+      </w:pPr>
+      <w:rPr>
+        <w:rFonts w:ascii="Wingdings" w:hAnsi="Wingdings" w:hint="default"/>
+      </w:rPr>
+    </w:lvl>
+    <w:lvl w:ilvl="3" w:tplc="0C090001" w:tentative="1">
+      <w:start w:val="1"/>
+      <w:numFmt w:val="bullet"/>
+      <w:lvlText w:val=""/>
+      <w:lvlJc w:val="left"/>
+      <w:pPr>
+        <w:ind w:left="2880" w:hanging="360"/>
+      </w:pPr>
+      <w:rPr>
+        <w:rFonts w:ascii="Symbol" w:hAnsi="Symbol" w:hint="default"/>
+      </w:rPr>
+    </w:lvl>
+    <w:lvl w:ilvl="4" w:tplc="0C090003" w:tentative="1">
+      <w:start w:val="1"/>
+      <w:numFmt w:val="bullet"/>
+      <w:lvlText w:val="o"/>
+      <w:lvlJc w:val="left"/>
+      <w:pPr>
+        <w:ind w:left="3600" w:hanging="360"/>
+      </w:pPr>
+      <w:rPr>
+        <w:rFonts w:ascii="Courier New" w:hAnsi="Courier New" w:cs="Courier New" w:hint="default"/>
+      </w:rPr>
+    </w:lvl>
+    <w:lvl w:ilvl="5" w:tplc="0C090005" w:tentative="1">
+      <w:start w:val="1"/>
+      <w:numFmt w:val="bullet"/>
+      <w:lvlText w:val=""/>
+      <w:lvlJc w:val="left"/>
+      <w:pPr>
+        <w:ind w:left="4320" w:hanging="360"/>
+      </w:pPr>
+      <w:rPr>
+        <w:rFonts w:ascii="Wingdings" w:hAnsi="Wingdings" w:hint="default"/>
+      </w:rPr>
+    </w:lvl>
+    <w:lvl w:ilvl="6" w:tplc="0C090001" w:tentative="1">
+      <w:start w:val="1"/>
+      <w:numFmt w:val="bullet"/>
+      <w:lvlText w:val=""/>
+      <w:lvlJc w:val="left"/>
+      <w:pPr>
+        <w:ind w:left="5040" w:hanging="360"/>
+      </w:pPr>
+      <w:rPr>
+        <w:rFonts w:ascii="Symbol" w:hAnsi="Symbol" w:hint="default"/>
+      </w:rPr>
+    </w:lvl>
+    <w:lvl w:ilvl="7" w:tplc="0C090003" w:tentative="1">
+      <w:start w:val="1"/>
+      <w:numFmt w:val="bullet"/>
+      <w:lvlText w:val="o"/>
+      <w:lvlJc w:val="left"/>
+      <w:pPr>
+        <w:ind w:left="5760" w:hanging="360"/>
+      </w:pPr>
+      <w:rPr>
+        <w:rFonts w:ascii="Courier New" w:hAnsi="Courier New" w:cs="Courier New" w:hint="default"/>
+      </w:rPr>
+    </w:lvl>
+    <w:lvl w:ilvl="8" w:tplc="0C090005" w:tentative="1">
+      <w:start w:val="1"/>
+      <w:numFmt w:val="bullet"/>
+      <w:lvlText w:val=""/>
+      <w:lvlJc w:val="left"/>
+      <w:pPr>
+        <w:ind w:left="6480" w:hanging="360"/>
+      </w:pPr>
+      <w:rPr>
+        <w:rFonts w:ascii="Wingdings" w:hAnsi="Wingdings" w:hint="default"/>
+      </w:rPr>
+    </w:lvl>
+  </w:abstractNum>
   <w:num w:numId="1">
-    <w:abstractNumId w:val="13"/>
+    <w:abstractNumId w:val="17"/>
   </w:num>
   <w:num w:numId="2">
-    <w:abstractNumId w:val="9"/>
+    <w:abstractNumId w:val="11"/>
   </w:num>
   <w:num w:numId="3">
-    <w:abstractNumId w:val="11"/>
+    <w:abstractNumId w:val="15"/>
   </w:num>
   <w:num w:numId="4">
+    <w:abstractNumId w:val="6"/>
+  </w:num>
+  <w:num w:numId="5">
+    <w:abstractNumId w:val="7"/>
+  </w:num>
+  <w:num w:numId="6">
     <w:abstractNumId w:val="5"/>
   </w:num>
-  <w:num w:numId="5">
-    <w:abstractNumId w:val="6"/>
-  </w:num>
-  <w:num w:numId="6">
-    <w:abstractNumId w:val="4"/>
-  </w:num>
   <w:num w:numId="7">
-    <w:abstractNumId w:val="10"/>
+    <w:abstractNumId w:val="14"/>
   </w:num>
   <w:num w:numId="8">
-    <w:abstractNumId w:val="8"/>
+    <w:abstractNumId w:val="10"/>
   </w:num>
   <w:num w:numId="9">
     <w:abstractNumId w:val="1"/>
@@ -7074,16 +8123,31 @@
     <w:abstractNumId w:val="2"/>
   </w:num>
   <w:num w:numId="11">
-    <w:abstractNumId w:val="3"/>
+    <w:abstractNumId w:val="4"/>
   </w:num>
   <w:num w:numId="12">
     <w:abstractNumId w:val="0"/>
   </w:num>
   <w:num w:numId="13">
+    <w:abstractNumId w:val="16"/>
+  </w:num>
+  <w:num w:numId="14">
+    <w:abstractNumId w:val="9"/>
+  </w:num>
+  <w:num w:numId="15">
+    <w:abstractNumId w:val="13"/>
+  </w:num>
+  <w:num w:numId="16">
+    <w:abstractNumId w:val="18"/>
+  </w:num>
+  <w:num w:numId="17">
     <w:abstractNumId w:val="12"/>
   </w:num>
-  <w:num w:numId="14">
-    <w:abstractNumId w:val="7"/>
+  <w:num w:numId="18">
+    <w:abstractNumId w:val="8"/>
+  </w:num>
+  <w:num w:numId="19">
+    <w:abstractNumId w:val="3"/>
   </w:num>
 </w:numbering>
 </file>
@@ -7707,6 +8771,11 @@
     <w:uiPriority w:val="99"/>
     <w:rsid w:val="00311F35"/>
   </w:style>
+  <w:style w:type="character" w:customStyle="1" w:styleId="apple-converted-space">
+    <w:name w:val="apple-converted-space"/>
+    <w:basedOn w:val="DefaultParagraphFont"/>
+    <w:rsid w:val="000977A2"/>
+  </w:style>
 </w:styles>
 </file>
 

</xml_diff>